<commit_message>
Add updates to presentation and notes
</commit_message>
<xml_diff>
--- a/Exe2bsm/Notes.docx
+++ b/Exe2bsm/Notes.docx
@@ -149,21 +149,7 @@
         <w:rPr>
           <w:lang w:val="en-US"/>
         </w:rPr>
-        <w:t xml:space="preserve">The prior for sigma squared is set to be the same as in 2a. This means that we place </w:t>
-      </w:r>
-      <w:proofErr w:type="spellStart"/>
-      <w:r>
-        <w:rPr>
-          <w:lang w:val="en-US"/>
-        </w:rPr>
-        <w:t>loggamma</w:t>
-      </w:r>
-      <w:proofErr w:type="spellEnd"/>
-      <w:r>
-        <w:rPr>
-          <w:lang w:val="en-US"/>
-        </w:rPr>
-        <w:t xml:space="preserve"> with alpha=2 and beta=0.05 on the log-precision as we did in 2a. </w:t>
+        <w:t xml:space="preserve">The prior for sigma squared is set to be the same as in 2a. This means that we place loggamma with alpha=2 and beta=0.05 on the log-precision as we did in 2a. </w:t>
       </w:r>
       <w:r>
         <w:rPr>
@@ -214,14 +200,12 @@
         </w:rPr>
         <w:t xml:space="preserve">. The model with the intercept and sum-to-zero constraint is supposed to have tau-values that sum to zero, and from the figure it seems like that could the case. The model without intercept does not have tau-values that sums to zero as seen in the figure. </w:t>
       </w:r>
-      <w:proofErr w:type="spellStart"/>
-      <w:r>
-        <w:rPr>
-          <w:lang w:val="en-US"/>
-        </w:rPr>
-        <w:t>Nevertehelss</w:t>
-      </w:r>
-      <w:proofErr w:type="spellEnd"/>
+      <w:r>
+        <w:rPr>
+          <w:lang w:val="en-US"/>
+        </w:rPr>
+        <w:t>Nevertheless</w:t>
+      </w:r>
       <w:r>
         <w:rPr>
           <w:lang w:val="en-US"/>
@@ -232,6 +216,13 @@
     <w:p>
       <w:pPr>
         <w:rPr>
+          <w:lang w:val="en-US"/>
+        </w:rPr>
+      </w:pPr>
+    </w:p>
+    <w:p>
+      <w:pPr>
+        <w:rPr>
           <w:b/>
           <w:bCs/>
           <w:lang w:val="en-US"/>
@@ -256,13 +247,19 @@
         <w:rPr>
           <w:lang w:val="en-US"/>
         </w:rPr>
-        <w:t xml:space="preserve">A seen in this figure, </w:t>
-      </w:r>
-      <w:r>
-        <w:rPr>
-          <w:lang w:val="en-US"/>
-        </w:rPr>
-        <w:t>there are no significant differences of predicted values of pi.</w:t>
+        <w:t xml:space="preserve">In this plot, we can see the predicted values of pi. </w:t>
+      </w:r>
+      <w:r>
+        <w:rPr>
+          <w:lang w:val="en-US"/>
+        </w:rPr>
+        <w:t>We can see no</w:t>
+      </w:r>
+      <w:r>
+        <w:rPr>
+          <w:lang w:val="en-US"/>
+        </w:rPr>
+        <w:t xml:space="preserve"> significant differences of predicted values of pi.</w:t>
       </w:r>
     </w:p>
     <w:p>
@@ -292,7 +289,79 @@
         <w:rPr>
           <w:lang w:val="en-US"/>
         </w:rPr>
-        <w:t>If we also look at pi_201 and pi_366 we can’t see any significant differences. The first difference can be seen in the fifth decimal.</w:t>
+        <w:t xml:space="preserve">And to further show </w:t>
+      </w:r>
+      <w:r>
+        <w:rPr>
+          <w:lang w:val="en-US"/>
+        </w:rPr>
+        <w:t>how similar the pre</w:t>
+      </w:r>
+      <w:r>
+        <w:rPr>
+          <w:lang w:val="en-US"/>
+        </w:rPr>
+        <w:t>di</w:t>
+      </w:r>
+      <w:r>
+        <w:rPr>
+          <w:lang w:val="en-US"/>
+        </w:rPr>
+        <w:t>ctions are</w:t>
+      </w:r>
+      <w:r>
+        <w:rPr>
+          <w:lang w:val="en-US"/>
+        </w:rPr>
+        <w:t>,</w:t>
+      </w:r>
+      <w:r>
+        <w:rPr>
+          <w:lang w:val="en-US"/>
+        </w:rPr>
+        <w:t xml:space="preserve"> we can look</w:t>
+      </w:r>
+      <w:r>
+        <w:rPr>
+          <w:lang w:val="en-US"/>
+        </w:rPr>
+        <w:t xml:space="preserve"> </w:t>
+      </w:r>
+      <w:r>
+        <w:rPr>
+          <w:lang w:val="en-US"/>
+        </w:rPr>
+        <w:t>at pi</w:t>
+      </w:r>
+      <w:r>
+        <w:rPr>
+          <w:lang w:val="en-US"/>
+        </w:rPr>
+        <w:t xml:space="preserve"> for day 201 and </w:t>
+      </w:r>
+      <w:r>
+        <w:rPr>
+          <w:lang w:val="en-US"/>
+        </w:rPr>
+        <w:t>pi</w:t>
+      </w:r>
+      <w:r>
+        <w:rPr>
+          <w:lang w:val="en-US"/>
+        </w:rPr>
+        <w:t xml:space="preserve"> for day 366 </w:t>
+      </w:r>
+      <w:r>
+        <w:rPr>
+          <w:lang w:val="en-US"/>
+        </w:rPr>
+        <w:t xml:space="preserve">which are very similar. </w:t>
+      </w:r>
+      <w:r>
+        <w:rPr>
+          <w:lang w:val="en-US"/>
+        </w:rPr>
+        <w:t>The first difference can be seen in the fifth decimal.</w:t>
       </w:r>
     </w:p>
     <w:p>
@@ -336,21 +405,7 @@
         <w:rPr>
           <w:lang w:val="en-US"/>
         </w:rPr>
-        <w:t xml:space="preserve">predicted tau-values is because of the different constraints. However, the intercept term in the model with the constraint shifts up the values such that the predicted values of pi are almost identical for the two models. The intercept term makes the model as flexible as the model in 2a, and this </w:t>
-      </w:r>
-      <w:proofErr w:type="gramStart"/>
-      <w:r>
-        <w:rPr>
-          <w:lang w:val="en-US"/>
-        </w:rPr>
-        <w:t>lead</w:t>
-      </w:r>
-      <w:proofErr w:type="gramEnd"/>
-      <w:r>
-        <w:rPr>
-          <w:lang w:val="en-US"/>
-        </w:rPr>
-        <w:t xml:space="preserve"> to the same fitted values. If this intercept term wasn’t included</w:t>
+        <w:t>predicted tau-values is because of the different constraints. However, the intercept term in the model with the constraint shifts up the values such that the predicted values of pi are almost identical for the two models. The intercept term makes the model as flexible as the model in 2a, and this lead to the same fitted values. If this intercept term wasn’t included</w:t>
       </w:r>
       <w:r>
         <w:rPr>
@@ -368,21 +423,31 @@
         <w:rPr>
           <w:lang w:val="en-US"/>
         </w:rPr>
-        <w:t xml:space="preserve">This can also be shown more formally by looking at the marginal posterior distributions. Since it was not a </w:t>
-      </w:r>
-      <w:proofErr w:type="gramStart"/>
-      <w:r>
-        <w:rPr>
-          <w:lang w:val="en-US"/>
-        </w:rPr>
-        <w:t>requirement</w:t>
-      </w:r>
-      <w:proofErr w:type="gramEnd"/>
-      <w:r>
-        <w:rPr>
-          <w:lang w:val="en-US"/>
-        </w:rPr>
-        <w:t xml:space="preserve"> we haven’t done that here, but can be done to get a better understanding. </w:t>
+        <w:t xml:space="preserve">This can also be shown more formally by looking at the marginal posterior distributions. </w:t>
+      </w:r>
+      <w:r>
+        <w:rPr>
+          <w:lang w:val="en-US"/>
+        </w:rPr>
+        <w:t xml:space="preserve">This can be done </w:t>
+      </w:r>
+      <w:r>
+        <w:rPr>
+          <w:lang w:val="en-US"/>
+        </w:rPr>
+        <w:t>to get a better understanding</w:t>
+      </w:r>
+      <w:r>
+        <w:rPr>
+          <w:lang w:val="en-US"/>
+        </w:rPr>
+        <w:t xml:space="preserve"> of why the predictions are so similar.</w:t>
+      </w:r>
+      <w:r>
+        <w:rPr>
+          <w:lang w:val="en-US"/>
+        </w:rPr>
+        <w:t xml:space="preserve">. </w:t>
       </w:r>
     </w:p>
     <w:p>
@@ -419,14 +484,32 @@
         <w:rPr>
           <w:lang w:val="en-US"/>
         </w:rPr>
-        <w:t xml:space="preserve">So, in conclusion the model we consider in this task has an intercept term and sum-to-zero constraint which is different from the model in 2a. However, we can’t see any significant differences between </w:t>
-      </w:r>
-      <w:r>
-        <w:rPr>
-          <w:lang w:val="en-US"/>
-        </w:rPr>
         <w:lastRenderedPageBreak/>
-        <w:t xml:space="preserve">the predictions of the two model, and the reasons for that is that </w:t>
+        <w:t xml:space="preserve">So, in conclusion </w:t>
+      </w:r>
+      <w:r>
+        <w:rPr>
+          <w:lang w:val="en-US"/>
+        </w:rPr>
+        <w:t xml:space="preserve">we have seen that the model we consider in this problem </w:t>
+      </w:r>
+      <w:r>
+        <w:rPr>
+          <w:lang w:val="en-US"/>
+        </w:rPr>
+        <w:t xml:space="preserve">has an intercept term and sum-to-zero constraint which is different from the model in 2a. </w:t>
+      </w:r>
+      <w:r>
+        <w:rPr>
+          <w:lang w:val="en-US"/>
+        </w:rPr>
+        <w:t>We have also seen that the</w:t>
+      </w:r>
+      <w:r>
+        <w:rPr>
+          <w:lang w:val="en-US"/>
+        </w:rPr>
+        <w:t xml:space="preserve"> can’t see any significant differences between the predictions of the two model, and the reasons for that is that </w:t>
       </w:r>
       <w:r>
         <w:rPr>

</xml_diff>